<commit_message>
Code optimiert/ Codezeilen gespart
</commit_message>
<xml_diff>
--- a/FaceScan_Benutzeranleitung.docx
+++ b/FaceScan_Benutzeranleitung.docx
@@ -62,23 +62,55 @@
           <w:sz w:val="20"/>
           <w:szCs w:val="20"/>
         </w:rPr>
-        <w:t>Innerhalb der Kundenkartei im Reiter ‚Foto‘ befindet sich ein Button ‚Vergleich</w:t>
-      </w:r>
-      <w:r>
-        <w:rPr>
-          <w:rFonts w:ascii="Arial" w:hAnsi="Arial" w:cs="Arial"/>
-          <w:sz w:val="20"/>
-          <w:szCs w:val="20"/>
-        </w:rPr>
-        <w:t>e mit Foto</w:t>
-      </w:r>
-      <w:r>
-        <w:rPr>
-          <w:rFonts w:ascii="Arial" w:hAnsi="Arial" w:cs="Arial"/>
-          <w:sz w:val="20"/>
-          <w:szCs w:val="20"/>
-        </w:rPr>
-        <w:t>‘. Über diesen Button kann der Vergleich gestartet werden.</w:t>
+        <w:t xml:space="preserve">Innerhalb der Kundenkartei </w:t>
+      </w:r>
+      <w:r>
+        <w:rPr>
+          <w:rFonts w:ascii="Arial" w:hAnsi="Arial" w:cs="Arial"/>
+          <w:sz w:val="20"/>
+          <w:szCs w:val="20"/>
+        </w:rPr>
+        <w:t>unter dem Button „SUCHEN“</w:t>
+      </w:r>
+      <w:r>
+        <w:rPr>
+          <w:rFonts w:ascii="Arial" w:hAnsi="Arial" w:cs="Arial"/>
+          <w:sz w:val="20"/>
+          <w:szCs w:val="20"/>
+        </w:rPr>
+        <w:t>‘ befindet sich ein Button</w:t>
+      </w:r>
+      <w:r>
+        <w:rPr>
+          <w:rFonts w:ascii="Arial" w:hAnsi="Arial" w:cs="Arial"/>
+          <w:sz w:val="20"/>
+          <w:szCs w:val="20"/>
+        </w:rPr>
+        <w:t xml:space="preserve"> im sich </w:t>
+      </w:r>
+      <w:r>
+        <w:rPr>
+          <w:rFonts w:ascii="Arial" w:hAnsi="Arial" w:cs="Arial"/>
+          <w:sz w:val="20"/>
+          <w:szCs w:val="20"/>
+        </w:rPr>
+        <w:t>darauffolgenden</w:t>
+      </w:r>
+      <w:r>
+        <w:rPr>
+          <w:rFonts w:ascii="Arial" w:hAnsi="Arial" w:cs="Arial"/>
+          <w:sz w:val="20"/>
+          <w:szCs w:val="20"/>
+        </w:rPr>
+        <w:t xml:space="preserve"> Fenster „Gesicht“</w:t>
+      </w:r>
+      <w:r>
+        <w:rPr>
+          <w:rFonts w:ascii="Arial" w:hAnsi="Arial" w:cs="Arial"/>
+          <w:sz w:val="20"/>
+          <w:szCs w:val="20"/>
+        </w:rPr>
+        <w:t>. Über diesen Button kann der Vergleich gestartet werden.</w:t>
       </w:r>
     </w:p>
     <w:p>
@@ -109,7 +141,7 @@
           <w:sz w:val="24"/>
           <w:szCs w:val="24"/>
         </w:rPr>
-        <w:pict w14:anchorId="5E779411">
+        <w:pict w14:anchorId="7AC63FA7">
           <v:shapetype id="_x0000_t13" coordsize="21600,21600" o:spt="13" adj="16200,5400" path="m@0,l@0@1,0@1,0@2@0@2@0,21600,21600,10800xe">
             <v:stroke joinstyle="miter"/>
             <v:formulas>
@@ -126,7 +158,7 @@
               <v:h position="#0,#1" xrange="0,21600" yrange="0,10800"/>
             </v:handles>
           </v:shapetype>
-          <v:shape id="_x0000_s2051" type="#_x0000_t13" style="position:absolute;margin-left:370.15pt;margin-top:79.9pt;width:42.75pt;height:10.5pt;z-index:251659264"/>
+          <v:shape id="_x0000_s2050" type="#_x0000_t13" style="position:absolute;margin-left:149.65pt;margin-top:303.4pt;width:66pt;height:33pt;z-index:251658240"/>
         </w:pict>
       </w:r>
       <w:r>
@@ -136,22 +168,11 @@
           <w:sz w:val="24"/>
           <w:szCs w:val="24"/>
         </w:rPr>
-        <w:pict w14:anchorId="7AC63FA7">
-          <v:shape id="_x0000_s2050" type="#_x0000_t13" style="position:absolute;margin-left:319.9pt;margin-top:224.65pt;width:66pt;height:33pt;z-index:251658240"/>
-        </w:pict>
-      </w:r>
-      <w:r>
-        <w:rPr>
-          <w:rFonts w:ascii="Arial" w:hAnsi="Arial" w:cs="Arial"/>
-          <w:noProof/>
-          <w:sz w:val="24"/>
-          <w:szCs w:val="24"/>
-        </w:rPr>
         <w:drawing>
-          <wp:inline distT="0" distB="0" distL="0" distR="0" wp14:anchorId="11E957E2" wp14:editId="6403A408">
-            <wp:extent cx="5760720" cy="4495165"/>
+          <wp:inline distT="0" distB="0" distL="0" distR="0" wp14:anchorId="5D4EF650" wp14:editId="4496F5FB">
+            <wp:extent cx="5760720" cy="4505960"/>
             <wp:effectExtent l="0" t="0" r="0" b="0"/>
-            <wp:docPr id="372469933" name="Grafik 1" descr="Ein Bild, das Text, Screenshot, Software, Display enthält.&#10;&#10;Automatisch generierte Beschreibung"/>
+            <wp:docPr id="600337759" name="Grafik 2" descr="Ein Bild, das Text, Screenshot, Menschliches Gesicht, Person enthält.&#10;&#10;KI-generierte Inhalte können fehlerhaft sein."/>
             <wp:cNvGraphicFramePr>
               <a:graphicFrameLocks xmlns:a="http://schemas.openxmlformats.org/drawingml/2006/main" noChangeAspect="1"/>
             </wp:cNvGraphicFramePr>
@@ -159,7 +180,7 @@
               <a:graphicData uri="http://schemas.openxmlformats.org/drawingml/2006/picture">
                 <pic:pic xmlns:pic="http://schemas.openxmlformats.org/drawingml/2006/picture">
                   <pic:nvPicPr>
-                    <pic:cNvPr id="372469933" name="Grafik 1" descr="Ein Bild, das Text, Screenshot, Software, Display enthält.&#10;&#10;Automatisch generierte Beschreibung"/>
+                    <pic:cNvPr id="600337759" name="Grafik 2" descr="Ein Bild, das Text, Screenshot, Menschliches Gesicht, Person enthält.&#10;&#10;KI-generierte Inhalte können fehlerhaft sein."/>
                     <pic:cNvPicPr/>
                   </pic:nvPicPr>
                   <pic:blipFill>
@@ -177,7 +198,7 @@
                   <pic:spPr>
                     <a:xfrm>
                       <a:off x="0" y="0"/>
-                      <a:ext cx="5760720" cy="4495165"/>
+                      <a:ext cx="5760720" cy="4505960"/>
                     </a:xfrm>
                     <a:prstGeom prst="rect">
                       <a:avLst/>
@@ -207,375 +228,10 @@
         <w:ind w:left="0"/>
         <w:rPr>
           <w:rFonts w:ascii="Arial" w:hAnsi="Arial" w:cs="Arial"/>
-          <w:sz w:val="20"/>
-          <w:szCs w:val="20"/>
-        </w:rPr>
-      </w:pPr>
-      <w:r>
-        <w:rPr>
-          <w:rFonts w:ascii="Arial" w:hAnsi="Arial" w:cs="Arial"/>
-          <w:sz w:val="20"/>
-          <w:szCs w:val="20"/>
-        </w:rPr>
-        <w:t>Im nächsten Schritt wird ihre Webcam automatisch geöffnet. Innerhalb der Webcam können Sie mit Hilfe der Tas</w:t>
-      </w:r>
-      <w:r>
-        <w:rPr>
-          <w:rFonts w:ascii="Arial" w:hAnsi="Arial" w:cs="Arial"/>
-          <w:sz w:val="20"/>
-          <w:szCs w:val="20"/>
-        </w:rPr>
-        <w:t>t</w:t>
-      </w:r>
-      <w:r>
-        <w:rPr>
-          <w:rFonts w:ascii="Arial" w:hAnsi="Arial" w:cs="Arial"/>
-          <w:sz w:val="20"/>
-          <w:szCs w:val="20"/>
-        </w:rPr>
-        <w:t>en „</w:t>
-      </w:r>
-      <w:r>
-        <w:rPr>
-          <w:rFonts w:ascii="Arial" w:hAnsi="Arial" w:cs="Arial"/>
-          <w:b/>
-          <w:bCs/>
-          <w:sz w:val="20"/>
-          <w:szCs w:val="20"/>
-        </w:rPr>
-        <w:t>Enter</w:t>
-      </w:r>
-      <w:r>
-        <w:rPr>
-          <w:rFonts w:ascii="Arial" w:hAnsi="Arial" w:cs="Arial"/>
-          <w:sz w:val="20"/>
-          <w:szCs w:val="20"/>
-        </w:rPr>
-        <w:t xml:space="preserve">“ ein Bild aufnehmen und so den Vergleich mit dem im DEEPFACE_FOTOS liegenden Referenzbild des </w:t>
-      </w:r>
-      <w:r>
-        <w:rPr>
-          <w:rFonts w:ascii="Arial" w:hAnsi="Arial" w:cs="Arial"/>
-          <w:sz w:val="20"/>
-          <w:szCs w:val="20"/>
-        </w:rPr>
-        <w:t>Kunde</w:t>
-      </w:r>
-      <w:r>
-        <w:rPr>
-          <w:rFonts w:ascii="Arial" w:hAnsi="Arial" w:cs="Arial"/>
-          <w:sz w:val="20"/>
-          <w:szCs w:val="20"/>
-        </w:rPr>
-        <w:t xml:space="preserve"> zu Starten oder </w:t>
-      </w:r>
-      <w:r>
-        <w:rPr>
-          <w:rFonts w:ascii="Arial" w:hAnsi="Arial" w:cs="Arial"/>
-          <w:sz w:val="20"/>
-          <w:szCs w:val="20"/>
-        </w:rPr>
-        <w:t>Schließen</w:t>
-      </w:r>
-      <w:r>
-        <w:rPr>
-          <w:rFonts w:ascii="Arial" w:hAnsi="Arial" w:cs="Arial"/>
-          <w:sz w:val="20"/>
-          <w:szCs w:val="20"/>
-        </w:rPr>
-        <w:t xml:space="preserve"> sie das Fenster mit ‚</w:t>
-      </w:r>
-      <w:proofErr w:type="spellStart"/>
-      <w:r>
-        <w:rPr>
-          <w:rFonts w:ascii="Arial" w:hAnsi="Arial" w:cs="Arial"/>
-          <w:b/>
-          <w:bCs/>
-          <w:sz w:val="20"/>
-          <w:szCs w:val="20"/>
-        </w:rPr>
-        <w:t>Esc</w:t>
-      </w:r>
-      <w:proofErr w:type="spellEnd"/>
-      <w:r>
-        <w:rPr>
-          <w:rFonts w:ascii="Arial" w:hAnsi="Arial" w:cs="Arial"/>
-          <w:sz w:val="20"/>
-          <w:szCs w:val="20"/>
-        </w:rPr>
-        <w:t>‘.</w:t>
-      </w:r>
-      <w:r>
-        <w:rPr>
-          <w:rFonts w:ascii="Arial" w:hAnsi="Arial" w:cs="Arial"/>
-          <w:sz w:val="20"/>
-          <w:szCs w:val="20"/>
-        </w:rPr>
-        <w:t xml:space="preserve"> Nach 30 Sekunden schließt sich das Fenster jedoch auch automatisch.</w:t>
-      </w:r>
-    </w:p>
-    <w:p>
-      <w:pPr>
-        <w:pStyle w:val="Listenabsatz"/>
-        <w:ind w:left="0"/>
-        <w:rPr>
-          <w:rFonts w:ascii="Arial" w:hAnsi="Arial" w:cs="Arial"/>
-          <w:sz w:val="20"/>
-          <w:szCs w:val="20"/>
-        </w:rPr>
-      </w:pPr>
-    </w:p>
-    <w:p>
-      <w:pPr>
-        <w:pStyle w:val="Listenabsatz"/>
-        <w:ind w:left="0"/>
-        <w:rPr>
-          <w:rFonts w:ascii="Arial" w:hAnsi="Arial" w:cs="Arial"/>
-          <w:sz w:val="20"/>
-          <w:szCs w:val="20"/>
-        </w:rPr>
-      </w:pPr>
-      <w:r>
-        <w:rPr>
-          <w:rFonts w:ascii="Arial" w:hAnsi="Arial" w:cs="Arial"/>
-          <w:sz w:val="20"/>
-          <w:szCs w:val="20"/>
-        </w:rPr>
-        <w:t xml:space="preserve"> </w:t>
-      </w:r>
-    </w:p>
-    <w:p>
-      <w:pPr>
-        <w:pStyle w:val="Listenabsatz"/>
-        <w:ind w:left="0"/>
-        <w:rPr>
-          <w:rFonts w:ascii="Arial" w:hAnsi="Arial" w:cs="Arial"/>
-          <w:sz w:val="20"/>
-          <w:szCs w:val="20"/>
-        </w:rPr>
-      </w:pPr>
-    </w:p>
-    <w:p>
-      <w:pPr>
-        <w:pStyle w:val="Listenabsatz"/>
-        <w:ind w:left="0"/>
-        <w:rPr>
-          <w:rFonts w:ascii="Arial" w:hAnsi="Arial" w:cs="Arial"/>
-          <w:sz w:val="20"/>
-          <w:szCs w:val="20"/>
-        </w:rPr>
-      </w:pPr>
-    </w:p>
-    <w:p>
-      <w:pPr>
-        <w:pStyle w:val="Listenabsatz"/>
-        <w:ind w:left="0"/>
-        <w:rPr>
-          <w:rFonts w:ascii="Arial" w:hAnsi="Arial" w:cs="Arial"/>
-          <w:sz w:val="20"/>
-          <w:szCs w:val="20"/>
-        </w:rPr>
-      </w:pPr>
-    </w:p>
-    <w:p>
-      <w:pPr>
-        <w:pStyle w:val="Listenabsatz"/>
-        <w:ind w:left="0"/>
-        <w:rPr>
-          <w:rFonts w:ascii="Arial" w:hAnsi="Arial" w:cs="Arial"/>
-          <w:sz w:val="20"/>
-          <w:szCs w:val="20"/>
-        </w:rPr>
-      </w:pPr>
-    </w:p>
-    <w:p>
-      <w:pPr>
-        <w:pStyle w:val="Listenabsatz"/>
-        <w:ind w:left="0"/>
-        <w:rPr>
-          <w:rFonts w:ascii="Arial" w:hAnsi="Arial" w:cs="Arial"/>
-          <w:sz w:val="20"/>
-          <w:szCs w:val="20"/>
-        </w:rPr>
-      </w:pPr>
-    </w:p>
-    <w:p>
-      <w:pPr>
-        <w:pStyle w:val="Listenabsatz"/>
-        <w:ind w:left="0"/>
-        <w:rPr>
-          <w:rFonts w:ascii="Arial" w:hAnsi="Arial" w:cs="Arial"/>
-          <w:sz w:val="20"/>
-          <w:szCs w:val="20"/>
-        </w:rPr>
-      </w:pPr>
-    </w:p>
-    <w:p>
-      <w:pPr>
-        <w:pStyle w:val="Listenabsatz"/>
-        <w:ind w:left="0"/>
-        <w:rPr>
-          <w:rFonts w:ascii="Arial" w:hAnsi="Arial" w:cs="Arial"/>
-          <w:sz w:val="20"/>
-          <w:szCs w:val="20"/>
-        </w:rPr>
-      </w:pPr>
-    </w:p>
-    <w:p>
-      <w:pPr>
-        <w:pStyle w:val="Listenabsatz"/>
-        <w:ind w:left="0"/>
-        <w:rPr>
-          <w:rFonts w:ascii="Arial" w:hAnsi="Arial" w:cs="Arial"/>
-          <w:sz w:val="20"/>
-          <w:szCs w:val="20"/>
-        </w:rPr>
-      </w:pPr>
-    </w:p>
-    <w:p>
-      <w:pPr>
-        <w:pStyle w:val="Listenabsatz"/>
-        <w:ind w:left="0"/>
-        <w:rPr>
-          <w:rFonts w:ascii="Arial" w:hAnsi="Arial" w:cs="Arial"/>
-          <w:sz w:val="20"/>
-          <w:szCs w:val="20"/>
-        </w:rPr>
-      </w:pPr>
-    </w:p>
-    <w:p>
-      <w:pPr>
-        <w:pStyle w:val="Listenabsatz"/>
-        <w:ind w:left="0"/>
-        <w:rPr>
-          <w:rFonts w:ascii="Arial" w:hAnsi="Arial" w:cs="Arial"/>
-          <w:sz w:val="20"/>
-          <w:szCs w:val="20"/>
-        </w:rPr>
-      </w:pPr>
-    </w:p>
-    <w:p>
-      <w:pPr>
-        <w:pStyle w:val="Listenabsatz"/>
-        <w:ind w:left="0"/>
-        <w:rPr>
-          <w:rFonts w:ascii="Arial" w:hAnsi="Arial" w:cs="Arial"/>
-          <w:b/>
-          <w:bCs/>
           <w:sz w:val="24"/>
           <w:szCs w:val="24"/>
         </w:rPr>
       </w:pPr>
-    </w:p>
-    <w:p>
-      <w:pPr>
-        <w:pStyle w:val="Listenabsatz"/>
-        <w:ind w:left="0"/>
-        <w:rPr>
-          <w:rFonts w:ascii="Arial" w:hAnsi="Arial" w:cs="Arial"/>
-          <w:b/>
-          <w:bCs/>
-          <w:sz w:val="24"/>
-          <w:szCs w:val="24"/>
-        </w:rPr>
-      </w:pPr>
-      <w:r>
-        <w:rPr>
-          <w:rFonts w:ascii="Arial" w:hAnsi="Arial" w:cs="Arial"/>
-          <w:b/>
-          <w:bCs/>
-          <w:sz w:val="24"/>
-          <w:szCs w:val="24"/>
-        </w:rPr>
-        <w:t>Neue Gesichtsdaten anlegen</w:t>
-      </w:r>
-    </w:p>
-    <w:p>
-      <w:pPr>
-        <w:pStyle w:val="Listenabsatz"/>
-        <w:ind w:left="0"/>
-        <w:rPr>
-          <w:rFonts w:ascii="Arial" w:hAnsi="Arial" w:cs="Arial"/>
-          <w:b/>
-          <w:bCs/>
-          <w:sz w:val="24"/>
-          <w:szCs w:val="24"/>
-        </w:rPr>
-      </w:pPr>
-    </w:p>
-    <w:p>
-      <w:pPr>
-        <w:pStyle w:val="Listenabsatz"/>
-        <w:ind w:left="0"/>
-        <w:rPr>
-          <w:rFonts w:ascii="Arial" w:hAnsi="Arial" w:cs="Arial"/>
-          <w:sz w:val="20"/>
-          <w:szCs w:val="20"/>
-        </w:rPr>
-      </w:pPr>
-      <w:r>
-        <w:rPr>
-          <w:rFonts w:ascii="Arial" w:hAnsi="Arial" w:cs="Arial"/>
-          <w:sz w:val="20"/>
-          <w:szCs w:val="20"/>
-        </w:rPr>
-        <w:t xml:space="preserve">Wählen Sie </w:t>
-      </w:r>
-      <w:r>
-        <w:rPr>
-          <w:rFonts w:ascii="Arial" w:hAnsi="Arial" w:cs="Arial"/>
-          <w:sz w:val="20"/>
-          <w:szCs w:val="20"/>
-        </w:rPr>
-        <w:t>innerhalb der Kundenkartei den gewünschten Kunden aus. Im Reiter ‚</w:t>
-      </w:r>
-      <w:r>
-        <w:rPr>
-          <w:rFonts w:ascii="Arial" w:hAnsi="Arial" w:cs="Arial"/>
-          <w:b/>
-          <w:bCs/>
-          <w:sz w:val="20"/>
-          <w:szCs w:val="20"/>
-        </w:rPr>
-        <w:t>Foto</w:t>
-      </w:r>
-      <w:r>
-        <w:rPr>
-          <w:rFonts w:ascii="Arial" w:hAnsi="Arial" w:cs="Arial"/>
-          <w:sz w:val="20"/>
-          <w:szCs w:val="20"/>
-        </w:rPr>
-        <w:t>‘ befindet sich ein Button ‚</w:t>
-      </w:r>
-      <w:r>
-        <w:rPr>
-          <w:rFonts w:ascii="Arial" w:hAnsi="Arial" w:cs="Arial"/>
-          <w:b/>
-          <w:bCs/>
-          <w:sz w:val="20"/>
-          <w:szCs w:val="20"/>
-        </w:rPr>
-        <w:t>Kamera</w:t>
-      </w:r>
-      <w:r>
-        <w:rPr>
-          <w:rFonts w:ascii="Arial" w:hAnsi="Arial" w:cs="Arial"/>
-          <w:sz w:val="20"/>
-          <w:szCs w:val="20"/>
-        </w:rPr>
-        <w:t>‘. Über diesen Button können dem jeweiligen Kunden Gesichtsdaten hinzugefügt werden.</w:t>
-      </w:r>
-    </w:p>
-    <w:p>
-      <w:pPr>
-        <w:pStyle w:val="Listenabsatz"/>
-        <w:ind w:left="0"/>
-        <w:rPr>
-          <w:rFonts w:ascii="Arial" w:hAnsi="Arial" w:cs="Arial"/>
-          <w:sz w:val="20"/>
-          <w:szCs w:val="20"/>
-        </w:rPr>
-      </w:pPr>
       <w:r>
         <w:rPr>
           <w:rFonts w:ascii="Arial" w:hAnsi="Arial" w:cs="Arial"/>
@@ -583,8 +239,9 @@
           <w:sz w:val="20"/>
           <w:szCs w:val="20"/>
         </w:rPr>
-        <w:pict w14:anchorId="62581D0B">
-          <v:shape id="_x0000_s2053" type="#_x0000_t13" style="position:absolute;margin-left:374.65pt;margin-top:79.65pt;width:45.75pt;height:12.25pt;z-index:251661312"/>
+        <w:lastRenderedPageBreak/>
+        <w:pict w14:anchorId="6002B084">
+          <v:shape id="_x0000_s2060" type="#_x0000_t13" style="position:absolute;margin-left:175.15pt;margin-top:149.05pt;width:69pt;height:32.25pt;z-index:251668480"/>
         </w:pict>
       </w:r>
       <w:r>
@@ -594,575 +251,11 @@
           <w:sz w:val="20"/>
           <w:szCs w:val="20"/>
         </w:rPr>
-        <w:pict w14:anchorId="7EEB3F83">
-          <v:shapetype id="_x0000_t66" coordsize="21600,21600" o:spt="66" adj="5400,5400" path="m@0,l@0@1,21600@1,21600@2@0@2@0,21600,,10800xe">
-            <v:stroke joinstyle="miter"/>
-            <v:formulas>
-              <v:f eqn="val #0"/>
-              <v:f eqn="val #1"/>
-              <v:f eqn="sum 21600 0 #1"/>
-              <v:f eqn="prod #0 #1 10800"/>
-              <v:f eqn="sum #0 0 @3"/>
-            </v:formulas>
-            <v:path o:connecttype="custom" o:connectlocs="@0,0;0,10800;@0,21600;21600,10800" o:connectangles="270,180,90,0" textboxrect="@4,@1,21600,@2"/>
-            <v:handles>
-              <v:h position="#0,#1" xrange="0,21600" yrange="0,10800"/>
-            </v:handles>
-          </v:shapetype>
-          <v:shape id="_x0000_s2054" type="#_x0000_t66" style="position:absolute;margin-left:286.15pt;margin-top:269.25pt;width:35.25pt;height:19.9pt;z-index:251662336"/>
-        </w:pict>
-      </w:r>
-      <w:r>
-        <w:rPr>
-          <w:rFonts w:ascii="Arial" w:hAnsi="Arial" w:cs="Arial"/>
-          <w:noProof/>
-          <w:sz w:val="20"/>
-          <w:szCs w:val="20"/>
-        </w:rPr>
-        <w:pict w14:anchorId="1BBB2A7B">
-          <v:shape id="_x0000_s2052" type="#_x0000_t13" style="position:absolute;margin-left:.4pt;margin-top:58.15pt;width:30.75pt;height:15.75pt;z-index:251660288"/>
-        </w:pict>
-      </w:r>
-      <w:r>
-        <w:rPr>
-          <w:rFonts w:ascii="Arial" w:hAnsi="Arial" w:cs="Arial"/>
-          <w:noProof/>
-          <w:sz w:val="20"/>
-          <w:szCs w:val="20"/>
-        </w:rPr>
         <w:drawing>
-          <wp:inline distT="0" distB="0" distL="0" distR="0" wp14:anchorId="4572E520" wp14:editId="28179EF4">
-            <wp:extent cx="5760720" cy="4495165"/>
-            <wp:effectExtent l="0" t="0" r="0" b="0"/>
-            <wp:docPr id="1750990908" name="Grafik 2" descr="Ein Bild, das Text, Screenshot, Software, Display enthält.&#10;&#10;Automatisch generierte Beschreibung"/>
-            <wp:cNvGraphicFramePr>
-              <a:graphicFrameLocks xmlns:a="http://schemas.openxmlformats.org/drawingml/2006/main" noChangeAspect="1"/>
-            </wp:cNvGraphicFramePr>
-            <a:graphic xmlns:a="http://schemas.openxmlformats.org/drawingml/2006/main">
-              <a:graphicData uri="http://schemas.openxmlformats.org/drawingml/2006/picture">
-                <pic:pic xmlns:pic="http://schemas.openxmlformats.org/drawingml/2006/picture">
-                  <pic:nvPicPr>
-                    <pic:cNvPr id="1750990908" name="Grafik 2" descr="Ein Bild, das Text, Screenshot, Software, Display enthält.&#10;&#10;Automatisch generierte Beschreibung"/>
-                    <pic:cNvPicPr/>
-                  </pic:nvPicPr>
-                  <pic:blipFill>
-                    <a:blip r:embed="rId8">
-                      <a:extLst>
-                        <a:ext uri="{28A0092B-C50C-407E-A947-70E740481C1C}">
-                          <a14:useLocalDpi xmlns:a14="http://schemas.microsoft.com/office/drawing/2010/main" val="0"/>
-                        </a:ext>
-                      </a:extLst>
-                    </a:blip>
-                    <a:stretch>
-                      <a:fillRect/>
-                    </a:stretch>
-                  </pic:blipFill>
-                  <pic:spPr>
-                    <a:xfrm>
-                      <a:off x="0" y="0"/>
-                      <a:ext cx="5760720" cy="4495165"/>
-                    </a:xfrm>
-                    <a:prstGeom prst="rect">
-                      <a:avLst/>
-                    </a:prstGeom>
-                  </pic:spPr>
-                </pic:pic>
-              </a:graphicData>
-            </a:graphic>
-          </wp:inline>
-        </w:drawing>
-      </w:r>
-      <w:r>
-        <w:rPr>
-          <w:rFonts w:ascii="Arial" w:hAnsi="Arial" w:cs="Arial"/>
-          <w:sz w:val="20"/>
-          <w:szCs w:val="20"/>
-        </w:rPr>
-        <w:t xml:space="preserve"> </w:t>
-      </w:r>
-    </w:p>
-    <w:p>
-      <w:pPr>
-        <w:pStyle w:val="Listenabsatz"/>
-        <w:ind w:left="0"/>
-        <w:rPr>
-          <w:rFonts w:ascii="Arial" w:hAnsi="Arial" w:cs="Arial"/>
-          <w:sz w:val="20"/>
-          <w:szCs w:val="20"/>
-        </w:rPr>
-      </w:pPr>
-    </w:p>
-    <w:p>
-      <w:pPr>
-        <w:pStyle w:val="Listenabsatz"/>
-        <w:ind w:left="0"/>
-        <w:rPr>
-          <w:rFonts w:ascii="Arial" w:hAnsi="Arial" w:cs="Arial"/>
-          <w:sz w:val="20"/>
-          <w:szCs w:val="20"/>
-        </w:rPr>
-      </w:pPr>
-      <w:r>
-        <w:rPr>
-          <w:rFonts w:ascii="Arial" w:hAnsi="Arial" w:cs="Arial"/>
-          <w:sz w:val="20"/>
-          <w:szCs w:val="20"/>
-        </w:rPr>
-        <w:t>Durch Klicken des Buttons öffnet sich die Webcam. Mithilfe der Tasten ‚</w:t>
-      </w:r>
-      <w:r>
-        <w:rPr>
-          <w:rFonts w:ascii="Arial" w:hAnsi="Arial" w:cs="Arial"/>
-          <w:b/>
-          <w:bCs/>
-          <w:sz w:val="20"/>
-          <w:szCs w:val="20"/>
-        </w:rPr>
-        <w:t>Enter</w:t>
-      </w:r>
-      <w:r>
-        <w:rPr>
-          <w:rFonts w:ascii="Arial" w:hAnsi="Arial" w:cs="Arial"/>
-          <w:sz w:val="20"/>
-          <w:szCs w:val="20"/>
-        </w:rPr>
-        <w:t>‘ kann nun ein Foto des jeweiligen Kunden angelegt werden. Das Foto wird im Ordner DEEPFACE_FOTOS hinterlegt.</w:t>
-      </w:r>
-    </w:p>
-    <w:p>
-      <w:pPr>
-        <w:pStyle w:val="Listenabsatz"/>
-        <w:ind w:left="0"/>
-        <w:rPr>
-          <w:rFonts w:ascii="Arial" w:hAnsi="Arial" w:cs="Arial"/>
-          <w:sz w:val="20"/>
-          <w:szCs w:val="20"/>
-        </w:rPr>
-      </w:pPr>
-      <w:r>
-        <w:rPr>
-          <w:rFonts w:ascii="Arial" w:hAnsi="Arial" w:cs="Arial"/>
-          <w:sz w:val="20"/>
-          <w:szCs w:val="20"/>
-        </w:rPr>
-        <w:t>Mit der Taste ‚</w:t>
-      </w:r>
-      <w:proofErr w:type="spellStart"/>
-      <w:r>
-        <w:rPr>
-          <w:rFonts w:ascii="Arial" w:hAnsi="Arial" w:cs="Arial"/>
-          <w:b/>
-          <w:bCs/>
-          <w:sz w:val="20"/>
-          <w:szCs w:val="20"/>
-        </w:rPr>
-        <w:t>Esc</w:t>
-      </w:r>
-      <w:proofErr w:type="spellEnd"/>
-      <w:r>
-        <w:rPr>
-          <w:rFonts w:ascii="Arial" w:hAnsi="Arial" w:cs="Arial"/>
-          <w:sz w:val="20"/>
-          <w:szCs w:val="20"/>
-        </w:rPr>
-        <w:t>‘ wird das Webcam-Fenster beendet.</w:t>
-      </w:r>
-    </w:p>
-    <w:p>
-      <w:pPr>
-        <w:pStyle w:val="Listenabsatz"/>
-        <w:ind w:left="0"/>
-        <w:rPr>
-          <w:rFonts w:ascii="Arial" w:hAnsi="Arial" w:cs="Arial"/>
-          <w:sz w:val="20"/>
-          <w:szCs w:val="20"/>
-        </w:rPr>
-      </w:pPr>
-    </w:p>
-    <w:p>
-      <w:pPr>
-        <w:pStyle w:val="Listenabsatz"/>
-        <w:ind w:left="0"/>
-        <w:rPr>
-          <w:rFonts w:ascii="Arial" w:hAnsi="Arial" w:cs="Arial"/>
-          <w:sz w:val="20"/>
-          <w:szCs w:val="20"/>
-        </w:rPr>
-      </w:pPr>
-    </w:p>
-    <w:p>
-      <w:pPr>
-        <w:pStyle w:val="Listenabsatz"/>
-        <w:ind w:left="0"/>
-        <w:rPr>
-          <w:rFonts w:ascii="Arial" w:hAnsi="Arial" w:cs="Arial"/>
-          <w:sz w:val="20"/>
-          <w:szCs w:val="20"/>
-        </w:rPr>
-      </w:pPr>
-    </w:p>
-    <w:p>
-      <w:pPr>
-        <w:pStyle w:val="Listenabsatz"/>
-        <w:ind w:left="0"/>
-        <w:rPr>
-          <w:rFonts w:ascii="Arial" w:hAnsi="Arial" w:cs="Arial"/>
-          <w:sz w:val="20"/>
-          <w:szCs w:val="20"/>
-        </w:rPr>
-      </w:pPr>
-    </w:p>
-    <w:p>
-      <w:pPr>
-        <w:pStyle w:val="Listenabsatz"/>
-        <w:ind w:left="0"/>
-        <w:rPr>
-          <w:rFonts w:ascii="Arial" w:hAnsi="Arial" w:cs="Arial"/>
-          <w:sz w:val="20"/>
-          <w:szCs w:val="20"/>
-        </w:rPr>
-      </w:pPr>
-    </w:p>
-    <w:p>
-      <w:pPr>
-        <w:pStyle w:val="Listenabsatz"/>
-        <w:ind w:left="0"/>
-        <w:rPr>
-          <w:rFonts w:ascii="Arial" w:hAnsi="Arial" w:cs="Arial"/>
-          <w:sz w:val="20"/>
-          <w:szCs w:val="20"/>
-        </w:rPr>
-      </w:pPr>
-    </w:p>
-    <w:p>
-      <w:pPr>
-        <w:pStyle w:val="Listenabsatz"/>
-        <w:ind w:left="0"/>
-        <w:rPr>
-          <w:rFonts w:ascii="Arial" w:hAnsi="Arial" w:cs="Arial"/>
-          <w:sz w:val="20"/>
-          <w:szCs w:val="20"/>
-        </w:rPr>
-      </w:pPr>
-    </w:p>
-    <w:p>
-      <w:pPr>
-        <w:pStyle w:val="Listenabsatz"/>
-        <w:ind w:left="0"/>
-        <w:rPr>
-          <w:rFonts w:ascii="Arial" w:hAnsi="Arial" w:cs="Arial"/>
-          <w:sz w:val="20"/>
-          <w:szCs w:val="20"/>
-        </w:rPr>
-      </w:pPr>
-    </w:p>
-    <w:p>
-      <w:pPr>
-        <w:pStyle w:val="Listenabsatz"/>
-        <w:ind w:left="0"/>
-        <w:rPr>
-          <w:rFonts w:ascii="Arial" w:hAnsi="Arial" w:cs="Arial"/>
-          <w:sz w:val="20"/>
-          <w:szCs w:val="20"/>
-        </w:rPr>
-      </w:pPr>
-    </w:p>
-    <w:p>
-      <w:pPr>
-        <w:pStyle w:val="Listenabsatz"/>
-        <w:ind w:left="0"/>
-        <w:rPr>
-          <w:rFonts w:ascii="Arial" w:hAnsi="Arial" w:cs="Arial"/>
-          <w:sz w:val="20"/>
-          <w:szCs w:val="20"/>
-        </w:rPr>
-      </w:pPr>
-    </w:p>
-    <w:p>
-      <w:pPr>
-        <w:pStyle w:val="Listenabsatz"/>
-        <w:ind w:left="0"/>
-        <w:rPr>
-          <w:rFonts w:ascii="Arial" w:hAnsi="Arial" w:cs="Arial"/>
-          <w:sz w:val="20"/>
-          <w:szCs w:val="20"/>
-        </w:rPr>
-      </w:pPr>
-    </w:p>
-    <w:p>
-      <w:pPr>
-        <w:pStyle w:val="Listenabsatz"/>
-        <w:ind w:left="0"/>
-        <w:rPr>
-          <w:rFonts w:ascii="Arial" w:hAnsi="Arial" w:cs="Arial"/>
-          <w:sz w:val="20"/>
-          <w:szCs w:val="20"/>
-        </w:rPr>
-      </w:pPr>
-    </w:p>
-    <w:p>
-      <w:pPr>
-        <w:pStyle w:val="Listenabsatz"/>
-        <w:ind w:left="0"/>
-        <w:rPr>
-          <w:rFonts w:ascii="Arial" w:hAnsi="Arial" w:cs="Arial"/>
-          <w:sz w:val="20"/>
-          <w:szCs w:val="20"/>
-        </w:rPr>
-      </w:pPr>
-    </w:p>
-    <w:p>
-      <w:pPr>
-        <w:pStyle w:val="Listenabsatz"/>
-        <w:ind w:left="0"/>
-        <w:rPr>
-          <w:rFonts w:ascii="Arial" w:hAnsi="Arial" w:cs="Arial"/>
-          <w:sz w:val="20"/>
-          <w:szCs w:val="20"/>
-        </w:rPr>
-      </w:pPr>
-    </w:p>
-    <w:p>
-      <w:pPr>
-        <w:pStyle w:val="Listenabsatz"/>
-        <w:ind w:left="0"/>
-        <w:rPr>
-          <w:rFonts w:ascii="Arial" w:hAnsi="Arial" w:cs="Arial"/>
-          <w:sz w:val="20"/>
-          <w:szCs w:val="20"/>
-        </w:rPr>
-      </w:pPr>
-    </w:p>
-    <w:p>
-      <w:pPr>
-        <w:pStyle w:val="Listenabsatz"/>
-        <w:ind w:left="0"/>
-        <w:rPr>
-          <w:rFonts w:ascii="Arial" w:hAnsi="Arial" w:cs="Arial"/>
-          <w:sz w:val="20"/>
-          <w:szCs w:val="20"/>
-        </w:rPr>
-      </w:pPr>
-    </w:p>
-    <w:p>
-      <w:pPr>
-        <w:pStyle w:val="Listenabsatz"/>
-        <w:ind w:left="0"/>
-        <w:rPr>
-          <w:rFonts w:ascii="Arial" w:hAnsi="Arial" w:cs="Arial"/>
-          <w:sz w:val="20"/>
-          <w:szCs w:val="20"/>
-        </w:rPr>
-      </w:pPr>
-    </w:p>
-    <w:p>
-      <w:pPr>
-        <w:pStyle w:val="Listenabsatz"/>
-        <w:ind w:left="0"/>
-        <w:rPr>
-          <w:rFonts w:ascii="Arial" w:hAnsi="Arial" w:cs="Arial"/>
-          <w:b/>
-          <w:bCs/>
-          <w:sz w:val="24"/>
-          <w:szCs w:val="24"/>
-        </w:rPr>
-      </w:pPr>
-      <w:r>
-        <w:rPr>
-          <w:rFonts w:ascii="Arial" w:hAnsi="Arial" w:cs="Arial"/>
-          <w:b/>
-          <w:bCs/>
-          <w:sz w:val="24"/>
-          <w:szCs w:val="24"/>
-        </w:rPr>
-        <w:t>Nach Kunden suchen</w:t>
-      </w:r>
-    </w:p>
-    <w:p>
-      <w:pPr>
-        <w:pStyle w:val="Listenabsatz"/>
-        <w:ind w:left="0"/>
-        <w:rPr>
-          <w:rFonts w:ascii="Arial" w:hAnsi="Arial" w:cs="Arial"/>
-          <w:sz w:val="20"/>
-          <w:szCs w:val="20"/>
-        </w:rPr>
-      </w:pPr>
-    </w:p>
-    <w:p>
-      <w:pPr>
-        <w:pStyle w:val="Listenabsatz"/>
-        <w:ind w:left="0"/>
-        <w:rPr>
-          <w:rFonts w:ascii="Arial" w:hAnsi="Arial" w:cs="Arial"/>
-          <w:sz w:val="20"/>
-          <w:szCs w:val="20"/>
-        </w:rPr>
-      </w:pPr>
-      <w:r>
-        <w:rPr>
-          <w:rFonts w:ascii="Arial" w:hAnsi="Arial" w:cs="Arial"/>
-          <w:sz w:val="20"/>
-          <w:szCs w:val="20"/>
-        </w:rPr>
-        <w:t>Innerhalb der Kundenkartei auf den Button ‚</w:t>
-      </w:r>
-      <w:r>
-        <w:rPr>
-          <w:rFonts w:ascii="Arial" w:hAnsi="Arial" w:cs="Arial"/>
-          <w:b/>
-          <w:bCs/>
-          <w:sz w:val="20"/>
-          <w:szCs w:val="20"/>
-        </w:rPr>
-        <w:t>Suchen</w:t>
-      </w:r>
-      <w:r>
-        <w:rPr>
-          <w:rFonts w:ascii="Arial" w:hAnsi="Arial" w:cs="Arial"/>
-          <w:sz w:val="20"/>
-          <w:szCs w:val="20"/>
-        </w:rPr>
-        <w:t xml:space="preserve">‘ klicken. Als nächstes den Button FaceScan ausführen. </w:t>
-      </w:r>
-    </w:p>
-    <w:p>
-      <w:pPr>
-        <w:pStyle w:val="Listenabsatz"/>
-        <w:ind w:left="0"/>
-        <w:rPr>
-          <w:rFonts w:ascii="Arial" w:hAnsi="Arial" w:cs="Arial"/>
-          <w:sz w:val="20"/>
-          <w:szCs w:val="20"/>
-        </w:rPr>
-      </w:pPr>
-    </w:p>
-    <w:p>
-      <w:pPr>
-        <w:pStyle w:val="Listenabsatz"/>
-        <w:ind w:left="0"/>
-        <w:rPr>
-          <w:rFonts w:ascii="Arial" w:hAnsi="Arial" w:cs="Arial"/>
-          <w:sz w:val="20"/>
-          <w:szCs w:val="20"/>
-        </w:rPr>
-      </w:pPr>
-      <w:r>
-        <w:rPr>
-          <w:rFonts w:ascii="Arial" w:hAnsi="Arial" w:cs="Arial"/>
-          <w:noProof/>
-          <w:sz w:val="20"/>
-          <w:szCs w:val="20"/>
-        </w:rPr>
-        <w:pict w14:anchorId="31F40752">
-          <v:shape id="_x0000_s2056" type="#_x0000_t13" style="position:absolute;margin-left:181.9pt;margin-top:310.4pt;width:46.5pt;height:24.75pt;z-index:251664384"/>
-        </w:pict>
-      </w:r>
-      <w:r>
-        <w:rPr>
-          <w:rFonts w:ascii="Arial" w:hAnsi="Arial" w:cs="Arial"/>
-          <w:noProof/>
-          <w:sz w:val="20"/>
-          <w:szCs w:val="20"/>
-        </w:rPr>
-        <w:pict w14:anchorId="4739D09F">
-          <v:shape id="_x0000_s2055" type="#_x0000_t13" style="position:absolute;margin-left:1.9pt;margin-top:58.4pt;width:23.25pt;height:16.5pt;z-index:251663360"/>
-        </w:pict>
-      </w:r>
-      <w:r>
-        <w:rPr>
-          <w:rFonts w:ascii="Arial" w:hAnsi="Arial" w:cs="Arial"/>
-          <w:noProof/>
-          <w:sz w:val="20"/>
-          <w:szCs w:val="20"/>
-        </w:rPr>
-        <w:drawing>
-          <wp:inline distT="0" distB="0" distL="0" distR="0" wp14:anchorId="29805632" wp14:editId="5FB734A6">
-            <wp:extent cx="5760720" cy="4495165"/>
-            <wp:effectExtent l="0" t="0" r="0" b="0"/>
-            <wp:docPr id="630289742" name="Grafik 3" descr="Ein Bild, das Text, Screenshot, Software, Display enthält.&#10;&#10;Automatisch generierte Beschreibung"/>
-            <wp:cNvGraphicFramePr>
-              <a:graphicFrameLocks xmlns:a="http://schemas.openxmlformats.org/drawingml/2006/main" noChangeAspect="1"/>
-            </wp:cNvGraphicFramePr>
-            <a:graphic xmlns:a="http://schemas.openxmlformats.org/drawingml/2006/main">
-              <a:graphicData uri="http://schemas.openxmlformats.org/drawingml/2006/picture">
-                <pic:pic xmlns:pic="http://schemas.openxmlformats.org/drawingml/2006/picture">
-                  <pic:nvPicPr>
-                    <pic:cNvPr id="630289742" name="Grafik 3" descr="Ein Bild, das Text, Screenshot, Software, Display enthält.&#10;&#10;Automatisch generierte Beschreibung"/>
-                    <pic:cNvPicPr/>
-                  </pic:nvPicPr>
-                  <pic:blipFill>
-                    <a:blip r:embed="rId8">
-                      <a:extLst>
-                        <a:ext uri="{28A0092B-C50C-407E-A947-70E740481C1C}">
-                          <a14:useLocalDpi xmlns:a14="http://schemas.microsoft.com/office/drawing/2010/main" val="0"/>
-                        </a:ext>
-                      </a:extLst>
-                    </a:blip>
-                    <a:stretch>
-                      <a:fillRect/>
-                    </a:stretch>
-                  </pic:blipFill>
-                  <pic:spPr>
-                    <a:xfrm>
-                      <a:off x="0" y="0"/>
-                      <a:ext cx="5760720" cy="4495165"/>
-                    </a:xfrm>
-                    <a:prstGeom prst="rect">
-                      <a:avLst/>
-                    </a:prstGeom>
-                  </pic:spPr>
-                </pic:pic>
-              </a:graphicData>
-            </a:graphic>
-          </wp:inline>
-        </w:drawing>
-      </w:r>
-    </w:p>
-    <w:p>
-      <w:pPr>
-        <w:pStyle w:val="Listenabsatz"/>
-        <w:ind w:left="0"/>
-        <w:rPr>
-          <w:rFonts w:ascii="Arial" w:hAnsi="Arial" w:cs="Arial"/>
-          <w:sz w:val="20"/>
-          <w:szCs w:val="20"/>
-        </w:rPr>
-      </w:pPr>
-    </w:p>
-    <w:p>
-      <w:pPr>
-        <w:pStyle w:val="Listenabsatz"/>
-        <w:ind w:left="0"/>
-        <w:rPr>
-          <w:rFonts w:ascii="Arial" w:hAnsi="Arial" w:cs="Arial"/>
-          <w:sz w:val="20"/>
-          <w:szCs w:val="20"/>
-        </w:rPr>
-      </w:pPr>
-      <w:r>
-        <w:rPr>
-          <w:rFonts w:ascii="Arial" w:hAnsi="Arial" w:cs="Arial"/>
-          <w:noProof/>
-          <w:sz w:val="20"/>
-          <w:szCs w:val="20"/>
-        </w:rPr>
-        <w:pict w14:anchorId="73AF4121">
-          <v:shape id="_x0000_s2057" type="#_x0000_t13" style="position:absolute;margin-left:199.9pt;margin-top:156pt;width:38.25pt;height:24pt;z-index:251665408"/>
-        </w:pict>
-      </w:r>
-      <w:r>
-        <w:rPr>
-          <w:rFonts w:ascii="Arial" w:hAnsi="Arial" w:cs="Arial"/>
-          <w:noProof/>
-          <w:sz w:val="20"/>
-          <w:szCs w:val="20"/>
-        </w:rPr>
-        <w:drawing>
-          <wp:inline distT="0" distB="0" distL="0" distR="0" wp14:anchorId="006A431E" wp14:editId="646784FE">
+          <wp:inline distT="0" distB="0" distL="0" distR="0" wp14:anchorId="29743650" wp14:editId="6A5474C0">
             <wp:extent cx="4458322" cy="2943636"/>
             <wp:effectExtent l="0" t="0" r="0" b="0"/>
-            <wp:docPr id="1842925181" name="Grafik 1" descr="Ein Bild, das Text, Screenshot, Display, Schrift enthält.&#10;&#10;Automatisch generierte Beschreibung"/>
+            <wp:docPr id="720366756" name="Grafik 1" descr="Ein Bild, das Text, Screenshot, Display, Schrift enthält.&#10;&#10;Automatisch generierte Beschreibung"/>
             <wp:cNvGraphicFramePr>
               <a:graphicFrameLocks xmlns:a="http://schemas.openxmlformats.org/drawingml/2006/main" noChangeAspect="1"/>
             </wp:cNvGraphicFramePr>
@@ -1207,27 +300,976 @@
         <w:ind w:left="0"/>
         <w:rPr>
           <w:rFonts w:ascii="Arial" w:hAnsi="Arial" w:cs="Arial"/>
-          <w:sz w:val="20"/>
-          <w:szCs w:val="20"/>
-        </w:rPr>
-      </w:pPr>
-    </w:p>
-    <w:p>
-      <w:pPr>
-        <w:pStyle w:val="Listenabsatz"/>
-        <w:ind w:left="0"/>
-        <w:rPr>
-          <w:rFonts w:ascii="Arial" w:hAnsi="Arial" w:cs="Arial"/>
-          <w:sz w:val="20"/>
-          <w:szCs w:val="20"/>
-        </w:rPr>
-      </w:pPr>
-      <w:r>
-        <w:rPr>
-          <w:rFonts w:ascii="Arial" w:hAnsi="Arial" w:cs="Arial"/>
-          <w:sz w:val="20"/>
-          <w:szCs w:val="20"/>
-        </w:rPr>
+          <w:sz w:val="24"/>
+          <w:szCs w:val="24"/>
+        </w:rPr>
+      </w:pPr>
+    </w:p>
+    <w:p>
+      <w:pPr>
+        <w:pStyle w:val="Listenabsatz"/>
+        <w:ind w:left="0"/>
+        <w:rPr>
+          <w:rFonts w:ascii="Arial" w:hAnsi="Arial" w:cs="Arial"/>
+          <w:sz w:val="20"/>
+          <w:szCs w:val="20"/>
+        </w:rPr>
+      </w:pPr>
+      <w:r>
+        <w:rPr>
+          <w:rFonts w:ascii="Arial" w:hAnsi="Arial" w:cs="Arial"/>
+          <w:sz w:val="20"/>
+          <w:szCs w:val="20"/>
+        </w:rPr>
+        <w:t>Im nächsten Schritt wird ihre Webcam automatisch geöffnet. Innerhalb der Webcam können Sie mit Hilfe der Tas</w:t>
+      </w:r>
+      <w:r>
+        <w:rPr>
+          <w:rFonts w:ascii="Arial" w:hAnsi="Arial" w:cs="Arial"/>
+          <w:sz w:val="20"/>
+          <w:szCs w:val="20"/>
+        </w:rPr>
+        <w:t>t</w:t>
+      </w:r>
+      <w:r>
+        <w:rPr>
+          <w:rFonts w:ascii="Arial" w:hAnsi="Arial" w:cs="Arial"/>
+          <w:sz w:val="20"/>
+          <w:szCs w:val="20"/>
+        </w:rPr>
+        <w:t>en „</w:t>
+      </w:r>
+      <w:r>
+        <w:rPr>
+          <w:rFonts w:ascii="Arial" w:hAnsi="Arial" w:cs="Arial"/>
+          <w:b/>
+          <w:bCs/>
+          <w:sz w:val="20"/>
+          <w:szCs w:val="20"/>
+        </w:rPr>
+        <w:t>Enter</w:t>
+      </w:r>
+      <w:r>
+        <w:rPr>
+          <w:rFonts w:ascii="Arial" w:hAnsi="Arial" w:cs="Arial"/>
+          <w:sz w:val="20"/>
+          <w:szCs w:val="20"/>
+        </w:rPr>
+        <w:t xml:space="preserve">“ ein Bild aufnehmen und so den Vergleich mit dem im DEEPFACE_FOTOS liegenden Referenzbild des </w:t>
+      </w:r>
+      <w:r>
+        <w:rPr>
+          <w:rFonts w:ascii="Arial" w:hAnsi="Arial" w:cs="Arial"/>
+          <w:sz w:val="20"/>
+          <w:szCs w:val="20"/>
+        </w:rPr>
+        <w:t>Kunde</w:t>
+      </w:r>
+      <w:r>
+        <w:rPr>
+          <w:rFonts w:ascii="Arial" w:hAnsi="Arial" w:cs="Arial"/>
+          <w:sz w:val="20"/>
+          <w:szCs w:val="20"/>
+        </w:rPr>
+        <w:t xml:space="preserve"> zu Starten oder </w:t>
+      </w:r>
+      <w:r>
+        <w:rPr>
+          <w:rFonts w:ascii="Arial" w:hAnsi="Arial" w:cs="Arial"/>
+          <w:sz w:val="20"/>
+          <w:szCs w:val="20"/>
+        </w:rPr>
+        <w:t>Schließen</w:t>
+      </w:r>
+      <w:r>
+        <w:rPr>
+          <w:rFonts w:ascii="Arial" w:hAnsi="Arial" w:cs="Arial"/>
+          <w:sz w:val="20"/>
+          <w:szCs w:val="20"/>
+        </w:rPr>
+        <w:t xml:space="preserve"> sie das Fenster mit ‚</w:t>
+      </w:r>
+      <w:proofErr w:type="spellStart"/>
+      <w:r>
+        <w:rPr>
+          <w:rFonts w:ascii="Arial" w:hAnsi="Arial" w:cs="Arial"/>
+          <w:b/>
+          <w:bCs/>
+          <w:sz w:val="20"/>
+          <w:szCs w:val="20"/>
+        </w:rPr>
+        <w:t>Esc</w:t>
+      </w:r>
+      <w:proofErr w:type="spellEnd"/>
+      <w:r>
+        <w:rPr>
+          <w:rFonts w:ascii="Arial" w:hAnsi="Arial" w:cs="Arial"/>
+          <w:sz w:val="20"/>
+          <w:szCs w:val="20"/>
+        </w:rPr>
+        <w:t>‘.</w:t>
+      </w:r>
+      <w:r>
+        <w:rPr>
+          <w:rFonts w:ascii="Arial" w:hAnsi="Arial" w:cs="Arial"/>
+          <w:sz w:val="20"/>
+          <w:szCs w:val="20"/>
+        </w:rPr>
+        <w:t xml:space="preserve"> Nach 30 Sekunden schließt sich das Fenster jedoch auch automatisch.</w:t>
+      </w:r>
+    </w:p>
+    <w:p>
+      <w:pPr>
+        <w:pStyle w:val="Listenabsatz"/>
+        <w:ind w:left="0"/>
+        <w:rPr>
+          <w:rFonts w:ascii="Arial" w:hAnsi="Arial" w:cs="Arial"/>
+          <w:sz w:val="20"/>
+          <w:szCs w:val="20"/>
+        </w:rPr>
+      </w:pPr>
+    </w:p>
+    <w:p>
+      <w:pPr>
+        <w:pStyle w:val="Listenabsatz"/>
+        <w:ind w:left="0"/>
+        <w:rPr>
+          <w:rFonts w:ascii="Arial" w:hAnsi="Arial" w:cs="Arial"/>
+          <w:sz w:val="20"/>
+          <w:szCs w:val="20"/>
+        </w:rPr>
+      </w:pPr>
+      <w:r>
+        <w:rPr>
+          <w:rFonts w:ascii="Arial" w:hAnsi="Arial" w:cs="Arial"/>
+          <w:sz w:val="20"/>
+          <w:szCs w:val="20"/>
+        </w:rPr>
+        <w:t xml:space="preserve"> </w:t>
+      </w:r>
+    </w:p>
+    <w:p>
+      <w:pPr>
+        <w:pStyle w:val="Listenabsatz"/>
+        <w:ind w:left="0"/>
+        <w:rPr>
+          <w:rFonts w:ascii="Arial" w:hAnsi="Arial" w:cs="Arial"/>
+          <w:sz w:val="20"/>
+          <w:szCs w:val="20"/>
+        </w:rPr>
+      </w:pPr>
+    </w:p>
+    <w:p>
+      <w:pPr>
+        <w:pStyle w:val="Listenabsatz"/>
+        <w:ind w:left="0"/>
+        <w:rPr>
+          <w:rFonts w:ascii="Arial" w:hAnsi="Arial" w:cs="Arial"/>
+          <w:sz w:val="20"/>
+          <w:szCs w:val="20"/>
+        </w:rPr>
+      </w:pPr>
+    </w:p>
+    <w:p>
+      <w:pPr>
+        <w:pStyle w:val="Listenabsatz"/>
+        <w:ind w:left="0"/>
+        <w:rPr>
+          <w:rFonts w:ascii="Arial" w:hAnsi="Arial" w:cs="Arial"/>
+          <w:sz w:val="20"/>
+          <w:szCs w:val="20"/>
+        </w:rPr>
+      </w:pPr>
+    </w:p>
+    <w:p>
+      <w:pPr>
+        <w:pStyle w:val="Listenabsatz"/>
+        <w:ind w:left="0"/>
+        <w:rPr>
+          <w:rFonts w:ascii="Arial" w:hAnsi="Arial" w:cs="Arial"/>
+          <w:sz w:val="20"/>
+          <w:szCs w:val="20"/>
+        </w:rPr>
+      </w:pPr>
+    </w:p>
+    <w:p>
+      <w:pPr>
+        <w:pStyle w:val="Listenabsatz"/>
+        <w:ind w:left="0"/>
+        <w:rPr>
+          <w:rFonts w:ascii="Arial" w:hAnsi="Arial" w:cs="Arial"/>
+          <w:sz w:val="20"/>
+          <w:szCs w:val="20"/>
+        </w:rPr>
+      </w:pPr>
+    </w:p>
+    <w:p>
+      <w:pPr>
+        <w:pStyle w:val="Listenabsatz"/>
+        <w:ind w:left="0"/>
+        <w:rPr>
+          <w:rFonts w:ascii="Arial" w:hAnsi="Arial" w:cs="Arial"/>
+          <w:sz w:val="20"/>
+          <w:szCs w:val="20"/>
+        </w:rPr>
+      </w:pPr>
+    </w:p>
+    <w:p>
+      <w:pPr>
+        <w:pStyle w:val="Listenabsatz"/>
+        <w:ind w:left="0"/>
+        <w:rPr>
+          <w:rFonts w:ascii="Arial" w:hAnsi="Arial" w:cs="Arial"/>
+          <w:sz w:val="20"/>
+          <w:szCs w:val="20"/>
+        </w:rPr>
+      </w:pPr>
+    </w:p>
+    <w:p>
+      <w:pPr>
+        <w:pStyle w:val="Listenabsatz"/>
+        <w:ind w:left="0"/>
+        <w:rPr>
+          <w:rFonts w:ascii="Arial" w:hAnsi="Arial" w:cs="Arial"/>
+          <w:sz w:val="20"/>
+          <w:szCs w:val="20"/>
+        </w:rPr>
+      </w:pPr>
+    </w:p>
+    <w:p>
+      <w:pPr>
+        <w:pStyle w:val="Listenabsatz"/>
+        <w:ind w:left="0"/>
+        <w:rPr>
+          <w:rFonts w:ascii="Arial" w:hAnsi="Arial" w:cs="Arial"/>
+          <w:sz w:val="20"/>
+          <w:szCs w:val="20"/>
+        </w:rPr>
+      </w:pPr>
+    </w:p>
+    <w:p>
+      <w:pPr>
+        <w:pStyle w:val="Listenabsatz"/>
+        <w:ind w:left="0"/>
+        <w:rPr>
+          <w:rFonts w:ascii="Arial" w:hAnsi="Arial" w:cs="Arial"/>
+          <w:sz w:val="20"/>
+          <w:szCs w:val="20"/>
+        </w:rPr>
+      </w:pPr>
+    </w:p>
+    <w:p>
+      <w:pPr>
+        <w:pStyle w:val="Listenabsatz"/>
+        <w:ind w:left="0"/>
+        <w:rPr>
+          <w:rFonts w:ascii="Arial" w:hAnsi="Arial" w:cs="Arial"/>
+          <w:b/>
+          <w:bCs/>
+          <w:sz w:val="24"/>
+          <w:szCs w:val="24"/>
+        </w:rPr>
+      </w:pPr>
+    </w:p>
+    <w:p>
+      <w:pPr>
+        <w:pStyle w:val="Listenabsatz"/>
+        <w:ind w:left="0"/>
+        <w:rPr>
+          <w:rFonts w:ascii="Arial" w:hAnsi="Arial" w:cs="Arial"/>
+          <w:b/>
+          <w:bCs/>
+          <w:sz w:val="24"/>
+          <w:szCs w:val="24"/>
+        </w:rPr>
+      </w:pPr>
+    </w:p>
+    <w:p>
+      <w:pPr>
+        <w:pStyle w:val="Listenabsatz"/>
+        <w:ind w:left="0"/>
+        <w:rPr>
+          <w:rFonts w:ascii="Arial" w:hAnsi="Arial" w:cs="Arial"/>
+          <w:b/>
+          <w:bCs/>
+          <w:sz w:val="24"/>
+          <w:szCs w:val="24"/>
+        </w:rPr>
+      </w:pPr>
+    </w:p>
+    <w:p>
+      <w:pPr>
+        <w:pStyle w:val="Listenabsatz"/>
+        <w:ind w:left="0"/>
+        <w:rPr>
+          <w:rFonts w:ascii="Arial" w:hAnsi="Arial" w:cs="Arial"/>
+          <w:b/>
+          <w:bCs/>
+          <w:sz w:val="24"/>
+          <w:szCs w:val="24"/>
+        </w:rPr>
+      </w:pPr>
+    </w:p>
+    <w:p>
+      <w:pPr>
+        <w:pStyle w:val="Listenabsatz"/>
+        <w:ind w:left="0"/>
+        <w:rPr>
+          <w:rFonts w:ascii="Arial" w:hAnsi="Arial" w:cs="Arial"/>
+          <w:b/>
+          <w:bCs/>
+          <w:sz w:val="24"/>
+          <w:szCs w:val="24"/>
+        </w:rPr>
+      </w:pPr>
+    </w:p>
+    <w:p>
+      <w:pPr>
+        <w:pStyle w:val="Listenabsatz"/>
+        <w:ind w:left="0"/>
+        <w:rPr>
+          <w:rFonts w:ascii="Arial" w:hAnsi="Arial" w:cs="Arial"/>
+          <w:b/>
+          <w:bCs/>
+          <w:sz w:val="24"/>
+          <w:szCs w:val="24"/>
+        </w:rPr>
+      </w:pPr>
+    </w:p>
+    <w:p>
+      <w:pPr>
+        <w:pStyle w:val="Listenabsatz"/>
+        <w:ind w:left="0"/>
+        <w:rPr>
+          <w:rFonts w:ascii="Arial" w:hAnsi="Arial" w:cs="Arial"/>
+          <w:b/>
+          <w:bCs/>
+          <w:sz w:val="24"/>
+          <w:szCs w:val="24"/>
+        </w:rPr>
+      </w:pPr>
+    </w:p>
+    <w:p>
+      <w:pPr>
+        <w:pStyle w:val="Listenabsatz"/>
+        <w:ind w:left="0"/>
+        <w:rPr>
+          <w:rFonts w:ascii="Arial" w:hAnsi="Arial" w:cs="Arial"/>
+          <w:b/>
+          <w:bCs/>
+          <w:sz w:val="24"/>
+          <w:szCs w:val="24"/>
+        </w:rPr>
+      </w:pPr>
+    </w:p>
+    <w:p>
+      <w:pPr>
+        <w:pStyle w:val="Listenabsatz"/>
+        <w:ind w:left="0"/>
+        <w:rPr>
+          <w:rFonts w:ascii="Arial" w:hAnsi="Arial" w:cs="Arial"/>
+          <w:b/>
+          <w:bCs/>
+          <w:sz w:val="24"/>
+          <w:szCs w:val="24"/>
+        </w:rPr>
+      </w:pPr>
+    </w:p>
+    <w:p>
+      <w:pPr>
+        <w:pStyle w:val="Listenabsatz"/>
+        <w:ind w:left="0"/>
+        <w:rPr>
+          <w:rFonts w:ascii="Arial" w:hAnsi="Arial" w:cs="Arial"/>
+          <w:b/>
+          <w:bCs/>
+          <w:sz w:val="24"/>
+          <w:szCs w:val="24"/>
+        </w:rPr>
+      </w:pPr>
+    </w:p>
+    <w:p>
+      <w:pPr>
+        <w:pStyle w:val="Listenabsatz"/>
+        <w:ind w:left="0"/>
+        <w:rPr>
+          <w:rFonts w:ascii="Arial" w:hAnsi="Arial" w:cs="Arial"/>
+          <w:b/>
+          <w:bCs/>
+          <w:sz w:val="24"/>
+          <w:szCs w:val="24"/>
+        </w:rPr>
+      </w:pPr>
+    </w:p>
+    <w:p>
+      <w:pPr>
+        <w:pStyle w:val="Listenabsatz"/>
+        <w:ind w:left="0"/>
+        <w:rPr>
+          <w:rFonts w:ascii="Arial" w:hAnsi="Arial" w:cs="Arial"/>
+          <w:b/>
+          <w:bCs/>
+          <w:sz w:val="24"/>
+          <w:szCs w:val="24"/>
+        </w:rPr>
+      </w:pPr>
+    </w:p>
+    <w:p>
+      <w:pPr>
+        <w:pStyle w:val="Listenabsatz"/>
+        <w:ind w:left="0"/>
+        <w:rPr>
+          <w:rFonts w:ascii="Arial" w:hAnsi="Arial" w:cs="Arial"/>
+          <w:b/>
+          <w:bCs/>
+          <w:sz w:val="24"/>
+          <w:szCs w:val="24"/>
+        </w:rPr>
+      </w:pPr>
+    </w:p>
+    <w:p>
+      <w:pPr>
+        <w:pStyle w:val="Listenabsatz"/>
+        <w:ind w:left="0"/>
+        <w:rPr>
+          <w:rFonts w:ascii="Arial" w:hAnsi="Arial" w:cs="Arial"/>
+          <w:b/>
+          <w:bCs/>
+          <w:sz w:val="24"/>
+          <w:szCs w:val="24"/>
+        </w:rPr>
+      </w:pPr>
+    </w:p>
+    <w:p>
+      <w:pPr>
+        <w:pStyle w:val="Listenabsatz"/>
+        <w:ind w:left="0"/>
+        <w:rPr>
+          <w:rFonts w:ascii="Arial" w:hAnsi="Arial" w:cs="Arial"/>
+          <w:b/>
+          <w:bCs/>
+          <w:sz w:val="24"/>
+          <w:szCs w:val="24"/>
+        </w:rPr>
+      </w:pPr>
+    </w:p>
+    <w:p>
+      <w:pPr>
+        <w:pStyle w:val="Listenabsatz"/>
+        <w:ind w:left="0"/>
+        <w:rPr>
+          <w:rFonts w:ascii="Arial" w:hAnsi="Arial" w:cs="Arial"/>
+          <w:b/>
+          <w:bCs/>
+          <w:sz w:val="24"/>
+          <w:szCs w:val="24"/>
+        </w:rPr>
+      </w:pPr>
+      <w:r>
+        <w:rPr>
+          <w:rFonts w:ascii="Arial" w:hAnsi="Arial" w:cs="Arial"/>
+          <w:b/>
+          <w:bCs/>
+          <w:sz w:val="24"/>
+          <w:szCs w:val="24"/>
+        </w:rPr>
+        <w:lastRenderedPageBreak/>
+        <w:t>Neue Gesichtsdaten anlegen</w:t>
+      </w:r>
+    </w:p>
+    <w:p>
+      <w:pPr>
+        <w:pStyle w:val="Listenabsatz"/>
+        <w:ind w:left="0"/>
+        <w:rPr>
+          <w:rFonts w:ascii="Arial" w:hAnsi="Arial" w:cs="Arial"/>
+          <w:b/>
+          <w:bCs/>
+          <w:sz w:val="24"/>
+          <w:szCs w:val="24"/>
+        </w:rPr>
+      </w:pPr>
+    </w:p>
+    <w:p>
+      <w:pPr>
+        <w:pStyle w:val="Listenabsatz"/>
+        <w:ind w:left="0"/>
+        <w:rPr>
+          <w:rFonts w:ascii="Arial" w:hAnsi="Arial" w:cs="Arial"/>
+          <w:sz w:val="20"/>
+          <w:szCs w:val="20"/>
+        </w:rPr>
+      </w:pPr>
+      <w:r>
+        <w:rPr>
+          <w:rFonts w:ascii="Arial" w:hAnsi="Arial" w:cs="Arial"/>
+          <w:sz w:val="20"/>
+          <w:szCs w:val="20"/>
+        </w:rPr>
+        <w:t xml:space="preserve">Wählen Sie </w:t>
+      </w:r>
+      <w:r>
+        <w:rPr>
+          <w:rFonts w:ascii="Arial" w:hAnsi="Arial" w:cs="Arial"/>
+          <w:sz w:val="20"/>
+          <w:szCs w:val="20"/>
+        </w:rPr>
+        <w:t>innerhalb der Kundenkartei den gewünschten Kunden aus. Im Reiter ‚</w:t>
+      </w:r>
+      <w:r>
+        <w:rPr>
+          <w:rFonts w:ascii="Arial" w:hAnsi="Arial" w:cs="Arial"/>
+          <w:b/>
+          <w:bCs/>
+          <w:sz w:val="20"/>
+          <w:szCs w:val="20"/>
+        </w:rPr>
+        <w:t>Foto</w:t>
+      </w:r>
+      <w:r>
+        <w:rPr>
+          <w:rFonts w:ascii="Arial" w:hAnsi="Arial" w:cs="Arial"/>
+          <w:sz w:val="20"/>
+          <w:szCs w:val="20"/>
+        </w:rPr>
+        <w:t>‘ befindet sich ein Button ‚</w:t>
+      </w:r>
+      <w:r>
+        <w:rPr>
+          <w:rFonts w:ascii="Arial" w:hAnsi="Arial" w:cs="Arial"/>
+          <w:b/>
+          <w:bCs/>
+          <w:sz w:val="20"/>
+          <w:szCs w:val="20"/>
+        </w:rPr>
+        <w:t>Kamera</w:t>
+      </w:r>
+      <w:r>
+        <w:rPr>
+          <w:rFonts w:ascii="Arial" w:hAnsi="Arial" w:cs="Arial"/>
+          <w:sz w:val="20"/>
+          <w:szCs w:val="20"/>
+        </w:rPr>
+        <w:t>‘. Über diesen Button können dem jeweiligen Kunden Gesichtsdaten hinzugefügt werden.</w:t>
+      </w:r>
+    </w:p>
+    <w:p>
+      <w:pPr>
+        <w:pStyle w:val="Listenabsatz"/>
+        <w:ind w:left="0"/>
+        <w:rPr>
+          <w:rFonts w:ascii="Arial" w:hAnsi="Arial" w:cs="Arial"/>
+          <w:sz w:val="20"/>
+          <w:szCs w:val="20"/>
+        </w:rPr>
+      </w:pPr>
+      <w:r>
+        <w:rPr>
+          <w:rFonts w:ascii="Arial" w:hAnsi="Arial" w:cs="Arial"/>
+          <w:noProof/>
+          <w:sz w:val="20"/>
+          <w:szCs w:val="20"/>
+        </w:rPr>
+        <w:pict w14:anchorId="62581D0B">
+          <v:shape id="_x0000_s2053" type="#_x0000_t13" style="position:absolute;margin-left:374.65pt;margin-top:79.65pt;width:45.75pt;height:12.25pt;z-index:251661312"/>
+        </w:pict>
+      </w:r>
+      <w:r>
+        <w:rPr>
+          <w:rFonts w:ascii="Arial" w:hAnsi="Arial" w:cs="Arial"/>
+          <w:noProof/>
+          <w:sz w:val="20"/>
+          <w:szCs w:val="20"/>
+        </w:rPr>
+        <w:pict w14:anchorId="7EEB3F83">
+          <v:shapetype id="_x0000_t66" coordsize="21600,21600" o:spt="66" adj="5400,5400" path="m@0,l@0@1,21600@1,21600@2@0@2@0,21600,,10800xe">
+            <v:stroke joinstyle="miter"/>
+            <v:formulas>
+              <v:f eqn="val #0"/>
+              <v:f eqn="val #1"/>
+              <v:f eqn="sum 21600 0 #1"/>
+              <v:f eqn="prod #0 #1 10800"/>
+              <v:f eqn="sum #0 0 @3"/>
+            </v:formulas>
+            <v:path o:connecttype="custom" o:connectlocs="@0,0;0,10800;@0,21600;21600,10800" o:connectangles="270,180,90,0" textboxrect="@4,@1,21600,@2"/>
+            <v:handles>
+              <v:h position="#0,#1" xrange="0,21600" yrange="0,10800"/>
+            </v:handles>
+          </v:shapetype>
+          <v:shape id="_x0000_s2054" type="#_x0000_t66" style="position:absolute;margin-left:286.15pt;margin-top:269.25pt;width:35.25pt;height:19.9pt;z-index:251662336"/>
+        </w:pict>
+      </w:r>
+      <w:r>
+        <w:rPr>
+          <w:rFonts w:ascii="Arial" w:hAnsi="Arial" w:cs="Arial"/>
+          <w:noProof/>
+          <w:sz w:val="20"/>
+          <w:szCs w:val="20"/>
+        </w:rPr>
+        <w:pict w14:anchorId="1BBB2A7B">
+          <v:shape id="_x0000_s2052" type="#_x0000_t13" style="position:absolute;margin-left:.4pt;margin-top:58.15pt;width:30.75pt;height:15.75pt;z-index:251660288"/>
+        </w:pict>
+      </w:r>
+      <w:r>
+        <w:rPr>
+          <w:rFonts w:ascii="Arial" w:hAnsi="Arial" w:cs="Arial"/>
+          <w:noProof/>
+          <w:sz w:val="20"/>
+          <w:szCs w:val="20"/>
+        </w:rPr>
+        <w:drawing>
+          <wp:inline distT="0" distB="0" distL="0" distR="0" wp14:anchorId="43AB173B" wp14:editId="2B7378B1">
+            <wp:extent cx="5760720" cy="4505960"/>
+            <wp:effectExtent l="0" t="0" r="0" b="0"/>
+            <wp:docPr id="397783963" name="Grafik 3" descr="Ein Bild, das Text, Screenshot, Menschliches Gesicht, Person enthält.&#10;&#10;KI-generierte Inhalte können fehlerhaft sein."/>
+            <wp:cNvGraphicFramePr>
+              <a:graphicFrameLocks xmlns:a="http://schemas.openxmlformats.org/drawingml/2006/main" noChangeAspect="1"/>
+            </wp:cNvGraphicFramePr>
+            <a:graphic xmlns:a="http://schemas.openxmlformats.org/drawingml/2006/main">
+              <a:graphicData uri="http://schemas.openxmlformats.org/drawingml/2006/picture">
+                <pic:pic xmlns:pic="http://schemas.openxmlformats.org/drawingml/2006/picture">
+                  <pic:nvPicPr>
+                    <pic:cNvPr id="397783963" name="Grafik 3" descr="Ein Bild, das Text, Screenshot, Menschliches Gesicht, Person enthält.&#10;&#10;KI-generierte Inhalte können fehlerhaft sein."/>
+                    <pic:cNvPicPr/>
+                  </pic:nvPicPr>
+                  <pic:blipFill>
+                    <a:blip r:embed="rId8">
+                      <a:extLst>
+                        <a:ext uri="{28A0092B-C50C-407E-A947-70E740481C1C}">
+                          <a14:useLocalDpi xmlns:a14="http://schemas.microsoft.com/office/drawing/2010/main" val="0"/>
+                        </a:ext>
+                      </a:extLst>
+                    </a:blip>
+                    <a:stretch>
+                      <a:fillRect/>
+                    </a:stretch>
+                  </pic:blipFill>
+                  <pic:spPr>
+                    <a:xfrm>
+                      <a:off x="0" y="0"/>
+                      <a:ext cx="5760720" cy="4505960"/>
+                    </a:xfrm>
+                    <a:prstGeom prst="rect">
+                      <a:avLst/>
+                    </a:prstGeom>
+                  </pic:spPr>
+                </pic:pic>
+              </a:graphicData>
+            </a:graphic>
+          </wp:inline>
+        </w:drawing>
+      </w:r>
+      <w:r>
+        <w:rPr>
+          <w:rFonts w:ascii="Arial" w:hAnsi="Arial" w:cs="Arial"/>
+          <w:sz w:val="20"/>
+          <w:szCs w:val="20"/>
+        </w:rPr>
+        <w:t xml:space="preserve"> </w:t>
+      </w:r>
+    </w:p>
+    <w:p>
+      <w:pPr>
+        <w:pStyle w:val="Listenabsatz"/>
+        <w:ind w:left="0"/>
+        <w:rPr>
+          <w:rFonts w:ascii="Arial" w:hAnsi="Arial" w:cs="Arial"/>
+          <w:sz w:val="20"/>
+          <w:szCs w:val="20"/>
+        </w:rPr>
+      </w:pPr>
+    </w:p>
+    <w:p>
+      <w:pPr>
+        <w:pStyle w:val="Listenabsatz"/>
+        <w:ind w:left="0"/>
+        <w:rPr>
+          <w:rFonts w:ascii="Arial" w:hAnsi="Arial" w:cs="Arial"/>
+          <w:sz w:val="20"/>
+          <w:szCs w:val="20"/>
+        </w:rPr>
+      </w:pPr>
+      <w:r>
+        <w:rPr>
+          <w:rFonts w:ascii="Arial" w:hAnsi="Arial" w:cs="Arial"/>
+          <w:sz w:val="20"/>
+          <w:szCs w:val="20"/>
+        </w:rPr>
+        <w:t>Durch Klicken des Buttons öffnet sich die Webcam. Mithilfe der Tasten ‚</w:t>
+      </w:r>
+      <w:r>
+        <w:rPr>
+          <w:rFonts w:ascii="Arial" w:hAnsi="Arial" w:cs="Arial"/>
+          <w:b/>
+          <w:bCs/>
+          <w:sz w:val="20"/>
+          <w:szCs w:val="20"/>
+        </w:rPr>
+        <w:t>Enter</w:t>
+      </w:r>
+      <w:r>
+        <w:rPr>
+          <w:rFonts w:ascii="Arial" w:hAnsi="Arial" w:cs="Arial"/>
+          <w:sz w:val="20"/>
+          <w:szCs w:val="20"/>
+        </w:rPr>
+        <w:t>‘ kann nun ein Foto des jeweiligen Kunden angelegt werden. Das Foto wird im Ordner DEEPFACE_FOTOS hinterlegt.</w:t>
+      </w:r>
+    </w:p>
+    <w:p>
+      <w:pPr>
+        <w:pStyle w:val="Listenabsatz"/>
+        <w:ind w:left="0"/>
+        <w:rPr>
+          <w:rFonts w:ascii="Arial" w:hAnsi="Arial" w:cs="Arial"/>
+          <w:sz w:val="20"/>
+          <w:szCs w:val="20"/>
+        </w:rPr>
+      </w:pPr>
+      <w:r>
+        <w:rPr>
+          <w:rFonts w:ascii="Arial" w:hAnsi="Arial" w:cs="Arial"/>
+          <w:sz w:val="20"/>
+          <w:szCs w:val="20"/>
+        </w:rPr>
+        <w:t>Mit der Taste ‚</w:t>
+      </w:r>
+      <w:proofErr w:type="spellStart"/>
+      <w:r>
+        <w:rPr>
+          <w:rFonts w:ascii="Arial" w:hAnsi="Arial" w:cs="Arial"/>
+          <w:b/>
+          <w:bCs/>
+          <w:sz w:val="20"/>
+          <w:szCs w:val="20"/>
+        </w:rPr>
+        <w:t>Esc</w:t>
+      </w:r>
+      <w:proofErr w:type="spellEnd"/>
+      <w:r>
+        <w:rPr>
+          <w:rFonts w:ascii="Arial" w:hAnsi="Arial" w:cs="Arial"/>
+          <w:sz w:val="20"/>
+          <w:szCs w:val="20"/>
+        </w:rPr>
+        <w:t>‘ wird das Webcam-Fenster beendet.</w:t>
+      </w:r>
+    </w:p>
+    <w:p>
+      <w:pPr>
+        <w:pStyle w:val="Listenabsatz"/>
+        <w:ind w:left="0"/>
+        <w:rPr>
+          <w:rFonts w:ascii="Arial" w:hAnsi="Arial" w:cs="Arial"/>
+          <w:sz w:val="20"/>
+          <w:szCs w:val="20"/>
+        </w:rPr>
+      </w:pPr>
+    </w:p>
+    <w:p>
+      <w:pPr>
+        <w:pStyle w:val="Listenabsatz"/>
+        <w:ind w:left="0"/>
+        <w:rPr>
+          <w:rFonts w:ascii="Arial" w:hAnsi="Arial" w:cs="Arial"/>
+          <w:sz w:val="20"/>
+          <w:szCs w:val="20"/>
+        </w:rPr>
+      </w:pPr>
+    </w:p>
+    <w:p>
+      <w:pPr>
+        <w:pStyle w:val="Listenabsatz"/>
+        <w:ind w:left="0"/>
+        <w:rPr>
+          <w:rFonts w:ascii="Arial" w:hAnsi="Arial" w:cs="Arial"/>
+          <w:sz w:val="20"/>
+          <w:szCs w:val="20"/>
+        </w:rPr>
+      </w:pPr>
+    </w:p>
+    <w:p>
+      <w:pPr>
+        <w:pStyle w:val="Listenabsatz"/>
+        <w:ind w:left="0"/>
+        <w:rPr>
+          <w:rFonts w:ascii="Arial" w:hAnsi="Arial" w:cs="Arial"/>
+          <w:sz w:val="20"/>
+          <w:szCs w:val="20"/>
+        </w:rPr>
+      </w:pPr>
+    </w:p>
+    <w:p>
+      <w:pPr>
+        <w:pStyle w:val="Listenabsatz"/>
+        <w:ind w:left="0"/>
+        <w:rPr>
+          <w:rFonts w:ascii="Arial" w:hAnsi="Arial" w:cs="Arial"/>
+          <w:sz w:val="20"/>
+          <w:szCs w:val="20"/>
+        </w:rPr>
+      </w:pPr>
+    </w:p>
+    <w:p>
+      <w:pPr>
+        <w:pStyle w:val="Listenabsatz"/>
+        <w:ind w:left="0"/>
+        <w:rPr>
+          <w:rFonts w:ascii="Arial" w:hAnsi="Arial" w:cs="Arial"/>
+          <w:sz w:val="20"/>
+          <w:szCs w:val="20"/>
+        </w:rPr>
+      </w:pPr>
+    </w:p>
+    <w:p>
+      <w:pPr>
+        <w:pStyle w:val="Listenabsatz"/>
+        <w:ind w:left="0"/>
+        <w:rPr>
+          <w:rFonts w:ascii="Arial" w:hAnsi="Arial" w:cs="Arial"/>
+          <w:sz w:val="20"/>
+          <w:szCs w:val="20"/>
+        </w:rPr>
+      </w:pPr>
+    </w:p>
+    <w:p>
+      <w:pPr>
+        <w:pStyle w:val="Listenabsatz"/>
+        <w:ind w:left="0"/>
+        <w:rPr>
+          <w:rFonts w:ascii="Arial" w:hAnsi="Arial" w:cs="Arial"/>
+          <w:sz w:val="20"/>
+          <w:szCs w:val="20"/>
+        </w:rPr>
+      </w:pPr>
+    </w:p>
+    <w:p>
+      <w:pPr>
+        <w:pStyle w:val="Listenabsatz"/>
+        <w:ind w:left="0"/>
+        <w:rPr>
+          <w:rFonts w:ascii="Arial" w:hAnsi="Arial" w:cs="Arial"/>
+          <w:sz w:val="20"/>
+          <w:szCs w:val="20"/>
+        </w:rPr>
+      </w:pPr>
+    </w:p>
+    <w:p>
+      <w:pPr>
+        <w:pStyle w:val="Listenabsatz"/>
+        <w:ind w:left="0"/>
+        <w:rPr>
+          <w:rFonts w:ascii="Arial" w:hAnsi="Arial" w:cs="Arial"/>
+          <w:sz w:val="20"/>
+          <w:szCs w:val="20"/>
+        </w:rPr>
+      </w:pPr>
+    </w:p>
+    <w:p>
+      <w:pPr>
+        <w:pStyle w:val="Listenabsatz"/>
+        <w:ind w:left="0"/>
+        <w:rPr>
+          <w:rFonts w:ascii="Arial" w:hAnsi="Arial" w:cs="Arial"/>
+          <w:sz w:val="20"/>
+          <w:szCs w:val="20"/>
+        </w:rPr>
+      </w:pPr>
+    </w:p>
+    <w:p>
+      <w:pPr>
+        <w:pStyle w:val="Listenabsatz"/>
+        <w:ind w:left="0"/>
+        <w:rPr>
+          <w:rFonts w:ascii="Arial" w:hAnsi="Arial" w:cs="Arial"/>
+          <w:sz w:val="20"/>
+          <w:szCs w:val="20"/>
+        </w:rPr>
+      </w:pPr>
+    </w:p>
+    <w:p>
+      <w:pPr>
+        <w:pStyle w:val="Listenabsatz"/>
+        <w:ind w:left="0"/>
+        <w:rPr>
+          <w:rFonts w:ascii="Arial" w:hAnsi="Arial" w:cs="Arial"/>
+          <w:sz w:val="20"/>
+          <w:szCs w:val="20"/>
+        </w:rPr>
+      </w:pPr>
+    </w:p>
+    <w:p>
+      <w:pPr>
+        <w:pStyle w:val="Listenabsatz"/>
+        <w:ind w:left="0"/>
+        <w:rPr>
+          <w:rFonts w:ascii="Arial" w:hAnsi="Arial" w:cs="Arial"/>
+          <w:sz w:val="20"/>
+          <w:szCs w:val="20"/>
+        </w:rPr>
+      </w:pPr>
+    </w:p>
+    <w:p>
+      <w:pPr>
+        <w:pStyle w:val="Listenabsatz"/>
+        <w:ind w:left="0"/>
+        <w:rPr>
+          <w:rFonts w:ascii="Arial" w:hAnsi="Arial" w:cs="Arial"/>
+          <w:sz w:val="20"/>
+          <w:szCs w:val="20"/>
+        </w:rPr>
+      </w:pPr>
+    </w:p>
+    <w:p>
+      <w:pPr>
+        <w:pStyle w:val="Listenabsatz"/>
+        <w:ind w:left="0"/>
+        <w:rPr>
+          <w:rFonts w:ascii="Arial" w:hAnsi="Arial" w:cs="Arial"/>
+          <w:sz w:val="20"/>
+          <w:szCs w:val="20"/>
+        </w:rPr>
+      </w:pPr>
+      <w:r>
+        <w:rPr>
+          <w:rFonts w:ascii="Arial" w:hAnsi="Arial" w:cs="Arial"/>
+          <w:noProof/>
+          <w:sz w:val="20"/>
+          <w:szCs w:val="20"/>
+        </w:rPr>
+        <w:pict w14:anchorId="31F40752">
+          <v:shape id="_x0000_s2056" type="#_x0000_t13" style="position:absolute;margin-left:181.9pt;margin-top:310.4pt;width:46.5pt;height:24.75pt;z-index:251664384"/>
+        </w:pict>
+      </w:r>
+      <w:r>
+        <w:rPr>
+          <w:rFonts w:ascii="Arial" w:hAnsi="Arial" w:cs="Arial"/>
+          <w:noProof/>
+          <w:sz w:val="20"/>
+          <w:szCs w:val="20"/>
+        </w:rPr>
+        <w:pict w14:anchorId="73AF4121">
+          <v:shape id="_x0000_s2057" type="#_x0000_t13" style="position:absolute;margin-left:199.9pt;margin-top:156pt;width:38.25pt;height:24pt;z-index:251665408"/>
+        </w:pict>
+      </w:r>
+    </w:p>
+    <w:p>
+      <w:pPr>
+        <w:pStyle w:val="Listenabsatz"/>
+        <w:ind w:left="0"/>
+        <w:rPr>
+          <w:rFonts w:ascii="Arial" w:hAnsi="Arial" w:cs="Arial"/>
+          <w:sz w:val="20"/>
+          <w:szCs w:val="20"/>
+        </w:rPr>
+      </w:pPr>
+      <w:r>
+        <w:rPr>
+          <w:rFonts w:ascii="Arial" w:hAnsi="Arial" w:cs="Arial"/>
+          <w:sz w:val="20"/>
+          <w:szCs w:val="20"/>
+        </w:rPr>
+        <w:lastRenderedPageBreak/>
         <w:t>Im nächsten Schritt öffnet sich die Webcam. Hier lässt sich mit der Taste ‚Enter‘ ein Foto aufnehmen, nach dem danach innerhalb der Datenbank gesucht wird. Mit der Taste ‚</w:t>
       </w:r>
       <w:proofErr w:type="spellStart"/>
@@ -1560,6 +1602,17 @@
           <w:szCs w:val="20"/>
         </w:rPr>
       </w:pPr>
+    </w:p>
+    <w:p>
+      <w:pPr>
+        <w:pStyle w:val="Listenabsatz"/>
+        <w:ind w:left="0"/>
+        <w:rPr>
+          <w:rFonts w:ascii="Arial" w:hAnsi="Arial" w:cs="Arial"/>
+          <w:sz w:val="20"/>
+          <w:szCs w:val="20"/>
+        </w:rPr>
+      </w:pPr>
       <w:r>
         <w:rPr>
           <w:rFonts w:ascii="Arial" w:hAnsi="Arial" w:cs="Arial"/>
@@ -1567,7 +1620,26 @@
           <w:szCs w:val="20"/>
         </w:rPr>
         <w:lastRenderedPageBreak/>
-        <w:t xml:space="preserve">Als nächstes führen Sie den Button FaceScan aus und starten Sie den Vergleich mit der Kundendatenbank: </w:t>
+        <w:t>Als nächstes führen Sie den Button FaceScan aus und starten Sie den Vergleich mit der Kundendatenbank:</w:t>
+      </w:r>
+    </w:p>
+    <w:p>
+      <w:pPr>
+        <w:pStyle w:val="Listenabsatz"/>
+        <w:ind w:left="0"/>
+        <w:rPr>
+          <w:rFonts w:ascii="Arial" w:hAnsi="Arial" w:cs="Arial"/>
+          <w:sz w:val="20"/>
+          <w:szCs w:val="20"/>
+        </w:rPr>
+      </w:pPr>
+      <w:r>
+        <w:rPr>
+          <w:rFonts w:ascii="Arial" w:hAnsi="Arial" w:cs="Arial"/>
+          <w:sz w:val="20"/>
+          <w:szCs w:val="20"/>
+        </w:rPr>
+        <w:t xml:space="preserve"> </w:t>
       </w:r>
     </w:p>
     <w:p>

</xml_diff>